<commit_message>
Data moved to database. UI changes.
</commit_message>
<xml_diff>
--- a/docs/Трёхъязычный словарь.docx
+++ b/docs/Трёхъязычный словарь.docx
@@ -1,10 +1,10 @@
 
 <file path=word/document.xml><?xml version="1.0" encoding="utf-8"?>
-<w:document xmlns:ve="http://schemas.openxmlformats.org/markup-compatibility/2006" xmlns:o="urn:schemas-microsoft-com:office:office" xmlns:r="http://schemas.openxmlformats.org/officeDocument/2006/relationships" xmlns:m="http://schemas.openxmlformats.org/officeDocument/2006/math" xmlns:v="urn:schemas-microsoft-com:vml" xmlns:wp="http://schemas.openxmlformats.org/drawingml/2006/wordprocessingDrawing" xmlns:w10="urn:schemas-microsoft-com:office:word" xmlns:w="http://schemas.openxmlformats.org/wordprocessingml/2006/main" xmlns:wne="http://schemas.microsoft.com/office/word/2006/wordml">
+<w:document xmlns:wpc="http://schemas.microsoft.com/office/word/2010/wordprocessingCanvas" xmlns:mc="http://schemas.openxmlformats.org/markup-compatibility/2006" xmlns:o="urn:schemas-microsoft-com:office:office" xmlns:r="http://schemas.openxmlformats.org/officeDocument/2006/relationships" xmlns:m="http://schemas.openxmlformats.org/officeDocument/2006/math" xmlns:v="urn:schemas-microsoft-com:vml" xmlns:wp14="http://schemas.microsoft.com/office/word/2010/wordprocessingDrawing" xmlns:wp="http://schemas.openxmlformats.org/drawingml/2006/wordprocessingDrawing" xmlns:w10="urn:schemas-microsoft-com:office:word" xmlns:w="http://schemas.openxmlformats.org/wordprocessingml/2006/main" xmlns:w14="http://schemas.microsoft.com/office/word/2010/wordml" xmlns:wpg="http://schemas.microsoft.com/office/word/2010/wordprocessingGroup" xmlns:wpi="http://schemas.microsoft.com/office/word/2010/wordprocessingInk" xmlns:wne="http://schemas.microsoft.com/office/word/2006/wordml" xmlns:wps="http://schemas.microsoft.com/office/word/2010/wordprocessingShape" mc:Ignorable="w14 wp14">
   <w:body>
     <w:p>
       <w:pPr>
-        <w:pStyle w:val="10"/>
+        <w:pStyle w:val="Heading1"/>
         <w:jc w:val="center"/>
       </w:pPr>
       <w:r>
@@ -79,7 +79,7 @@
     </w:p>
     <w:p>
       <w:pPr>
-        <w:pStyle w:val="10"/>
+        <w:pStyle w:val="Heading1"/>
         <w:jc w:val="center"/>
       </w:pPr>
       <w:r>
@@ -106,11 +106,7 @@
         <w:ind w:firstLine="708"/>
       </w:pPr>
       <w:r>
-        <w:t>Программная система построена с использованием шаблона проектирования MVVM (</w:t>
-      </w:r>
-      <w:proofErr w:type="spellStart"/>
-      <w:r>
-        <w:t>Model</w:t>
+        <w:t>Программная система построена с использованием шаблона проектирования MVVM (Model</w:t>
       </w:r>
       <w:r>
         <w:t>-</w:t>
@@ -118,7 +114,6 @@
       <w:r>
         <w:t>View</w:t>
       </w:r>
-      <w:proofErr w:type="spellEnd"/>
       <w:r>
         <w:t>-</w:t>
       </w:r>
@@ -131,11 +126,9 @@
       <w:r>
         <w:t xml:space="preserve"> </w:t>
       </w:r>
-      <w:proofErr w:type="spellStart"/>
       <w:r>
         <w:t>Model</w:t>
       </w:r>
-      <w:proofErr w:type="spellEnd"/>
       <w:r>
         <w:t xml:space="preserve">, </w:t>
       </w:r>
@@ -164,20 +157,12 @@
         <w:t xml:space="preserve"> </w:t>
       </w:r>
       <w:r>
-        <w:t xml:space="preserve">Благодаря использованию данного шаблона интерфейс пользователя </w:t>
-      </w:r>
-      <w:proofErr w:type="gramStart"/>
-      <w:r>
-        <w:t>оказывается</w:t>
-      </w:r>
-      <w:proofErr w:type="gramEnd"/>
-      <w:r>
-        <w:t xml:space="preserve"> отделен от логики программы, что позволяет независимое изменение отдельных частей программной системы.</w:t>
-      </w:r>
-    </w:p>
-    <w:p>
-      <w:pPr>
-        <w:pStyle w:val="2"/>
+        <w:t>Благодаря использованию данного шаблона интерфейс пользователя оказывается отделен от логики программы, что позволяет независимое изменение отдельных частей программной системы.</w:t>
+      </w:r>
+    </w:p>
+    <w:p>
+      <w:pPr>
+        <w:pStyle w:val="Heading2"/>
       </w:pPr>
       <w:r>
         <w:t>Модель</w:t>
@@ -185,7 +170,7 @@
     </w:p>
     <w:p>
       <w:pPr>
-        <w:pStyle w:val="3"/>
+        <w:pStyle w:val="Heading3"/>
       </w:pPr>
       <w:proofErr w:type="spellStart"/>
       <w:r>
@@ -234,47 +219,113 @@
       <w:r>
         <w:t xml:space="preserve"> </w:t>
       </w:r>
-      <w:proofErr w:type="gramStart"/>
-      <w:r>
-        <w:t>Он</w:t>
-      </w:r>
-      <w:proofErr w:type="gramEnd"/>
+      <w:r>
+        <w:t xml:space="preserve">Он </w:t>
+      </w:r>
+      <w:r>
+        <w:t xml:space="preserve">который </w:t>
+      </w:r>
+      <w:r>
+        <w:t>состоит из коллекции терминов. Обеспечивает операции доступа к терминам, операции по добавлению/удалению/изменению терминов.</w:t>
+      </w:r>
+      <w:r>
+        <w:t xml:space="preserve"> Предоставляет операции по сохранению/загрузке</w:t>
+      </w:r>
       <w:r>
         <w:t xml:space="preserve"> </w:t>
       </w:r>
       <w:r>
-        <w:t xml:space="preserve">который </w:t>
-      </w:r>
-      <w:r>
-        <w:t>состоит из коллекции терминов. Обеспечивает операции доступа к терминам, операции по добавлению/удалению/изменению терминов.</w:t>
-      </w:r>
-      <w:r>
-        <w:t xml:space="preserve"> Предоставляет операции по сохранению/загрузке</w:t>
-      </w:r>
-      <w:r>
-        <w:t xml:space="preserve"> </w:t>
-      </w:r>
-      <w:r>
-        <w:t xml:space="preserve">словаря </w:t>
-      </w:r>
-      <w:proofErr w:type="gramStart"/>
-      <w:r>
-        <w:t>на</w:t>
-      </w:r>
-      <w:proofErr w:type="gramEnd"/>
-      <w:r>
-        <w:t>/с жесткого диска.</w:t>
-      </w:r>
-    </w:p>
-    <w:p>
-      <w:pPr>
-        <w:pStyle w:val="3"/>
-      </w:pPr>
-      <w:proofErr w:type="spellStart"/>
+        <w:t>словаря на/с жесткого диска.</w:t>
+      </w:r>
+    </w:p>
+    <w:p>
+      <w:r>
+        <w:t>Схема базы данных на основе которой строится словарь приведена на рисунке 1.</w:t>
+      </w:r>
+    </w:p>
+    <w:p>
+      <w:pPr>
+        <w:ind w:firstLine="0"/>
+        <w:jc w:val="left"/>
+      </w:pPr>
+      <w:r>
+        <w:rPr>
+          <w:noProof/>
+          <w:lang w:eastAsia="ru-RU"/>
+        </w:rPr>
+        <w:lastRenderedPageBreak/>
+        <w:drawing>
+          <wp:inline distT="0" distB="0" distL="0" distR="0">
+            <wp:extent cx="5940425" cy="5301528"/>
+            <wp:effectExtent l="0" t="0" r="0" b="0"/>
+            <wp:docPr id="1" name="Picture 1" descr="D:\AS\_Aspirantura\Projects\TrilingualDictionary\docs\DB.png"/>
+            <wp:cNvGraphicFramePr>
+              <a:graphicFrameLocks xmlns:a="http://schemas.openxmlformats.org/drawingml/2006/main" noChangeAspect="1"/>
+            </wp:cNvGraphicFramePr>
+            <a:graphic xmlns:a="http://schemas.openxmlformats.org/drawingml/2006/main">
+              <a:graphicData uri="http://schemas.openxmlformats.org/drawingml/2006/picture">
+                <pic:pic xmlns:pic="http://schemas.openxmlformats.org/drawingml/2006/picture">
+                  <pic:nvPicPr>
+                    <pic:cNvPr id="0" name="Picture 1" descr="D:\AS\_Aspirantura\Projects\TrilingualDictionary\docs\DB.png"/>
+                    <pic:cNvPicPr>
+                      <a:picLocks noChangeAspect="1" noChangeArrowheads="1"/>
+                    </pic:cNvPicPr>
+                  </pic:nvPicPr>
+                  <pic:blipFill>
+                    <a:blip r:embed="rId6">
+                      <a:extLst>
+                        <a:ext uri="{28A0092B-C50C-407E-A947-70E740481C1C}">
+                          <a14:useLocalDpi xmlns:a14="http://schemas.microsoft.com/office/drawing/2010/main" val="0"/>
+                        </a:ext>
+                      </a:extLst>
+                    </a:blip>
+                    <a:srcRect/>
+                    <a:stretch>
+                      <a:fillRect/>
+                    </a:stretch>
+                  </pic:blipFill>
+                  <pic:spPr bwMode="auto">
+                    <a:xfrm>
+                      <a:off x="0" y="0"/>
+                      <a:ext cx="5940425" cy="5301528"/>
+                    </a:xfrm>
+                    <a:prstGeom prst="rect">
+                      <a:avLst/>
+                    </a:prstGeom>
+                    <a:noFill/>
+                    <a:ln>
+                      <a:noFill/>
+                    </a:ln>
+                  </pic:spPr>
+                </pic:pic>
+              </a:graphicData>
+            </a:graphic>
+          </wp:inline>
+        </w:drawing>
+      </w:r>
+    </w:p>
+    <w:p>
+      <w:pPr>
+        <w:ind w:firstLine="0"/>
+        <w:jc w:val="center"/>
+      </w:pPr>
+      <w:r>
+        <w:t>Рисунок 1 – Схема базы данных</w:t>
+      </w:r>
+    </w:p>
+    <w:p>
+      <w:pPr>
+        <w:ind w:firstLine="0"/>
+        <w:jc w:val="left"/>
+      </w:pPr>
+    </w:p>
+    <w:p>
+      <w:pPr>
+        <w:pStyle w:val="Heading3"/>
+      </w:pPr>
       <w:r>
         <w:t>Conception</w:t>
       </w:r>
-      <w:proofErr w:type="spellEnd"/>
     </w:p>
     <w:p>
       <w:pPr>
@@ -308,33 +359,38 @@
         <w:ind w:firstLine="708"/>
       </w:pPr>
       <w:r>
-        <w:t>в) ссылку на синонимический термин;</w:t>
-      </w:r>
-    </w:p>
-    <w:p>
-      <w:r>
-        <w:lastRenderedPageBreak/>
-        <w:t>г</w:t>
+        <w:t>в) раздел знаний в котором используется термин ( например мат.- математика, рлк – радиолокация и т.д.);</w:t>
+      </w:r>
+    </w:p>
+    <w:p>
+      <w:pPr>
+        <w:ind w:firstLine="708"/>
+      </w:pPr>
+      <w:r>
+        <w:t>г) семантику термина;</w:t>
+      </w:r>
+    </w:p>
+    <w:p>
+      <w:pPr>
+        <w:ind w:firstLine="708"/>
+      </w:pPr>
+      <w:r>
+        <w:t>д</w:t>
+      </w:r>
+      <w:r>
+        <w:t>) ссылку на синонимический термин;</w:t>
+      </w:r>
+    </w:p>
+    <w:p>
+      <w:r>
+        <w:t>е</w:t>
       </w:r>
       <w:r>
         <w:t>) коллекцию описаний термина</w:t>
       </w:r>
       <w:r>
-        <w:t xml:space="preserve"> (</w:t>
-      </w:r>
-      <w:proofErr w:type="gramStart"/>
-      <w:r>
-        <w:t>описаны</w:t>
-      </w:r>
-      <w:proofErr w:type="gramEnd"/>
-      <w:r>
-        <w:t xml:space="preserve"> в классе </w:t>
-      </w:r>
-      <w:proofErr w:type="spellStart"/>
-      <w:r>
-        <w:t>Conception</w:t>
-      </w:r>
-      <w:proofErr w:type="spellEnd"/>
+        <w:t xml:space="preserve"> (описаны в классе Conception</w:t>
+      </w:r>
       <w:r>
         <w:rPr>
           <w:lang w:val="en-US"/>
@@ -363,14 +419,13 @@
       <w:pPr>
         <w:ind w:firstLine="708"/>
       </w:pPr>
-      <w:proofErr w:type="spellStart"/>
       <w:r>
         <w:rPr>
-          <w:rStyle w:val="30"/>
+          <w:rStyle w:val="Heading3Char"/>
         </w:rPr>
+        <w:lastRenderedPageBreak/>
         <w:t>ConceptionDescription</w:t>
       </w:r>
-      <w:proofErr w:type="spellEnd"/>
       <w:r>
         <w:t xml:space="preserve"> </w:t>
       </w:r>
@@ -397,39 +452,68 @@
         <w:ind w:firstLine="708"/>
       </w:pPr>
       <w:r>
-        <w:t>а) непосредственно описания самого термина;</w:t>
-      </w:r>
-    </w:p>
-    <w:p>
-      <w:pPr>
-        <w:ind w:firstLine="708"/>
-      </w:pPr>
-      <w:r>
-        <w:t>б) описание опред</w:t>
+        <w:t>а)</w:t>
+      </w:r>
+      <w:r>
+        <w:t xml:space="preserve"> </w:t>
+      </w:r>
+      <w:r>
+        <w:t>описани</w:t>
       </w:r>
       <w:r>
         <w:t>е</w:t>
       </w:r>
       <w:r>
-        <w:t>лён</w:t>
-      </w:r>
-      <w:r>
-        <w:softHyphen/>
-        <w:t>ной научной области термина;</w:t>
-      </w:r>
-    </w:p>
-    <w:p>
-      <w:pPr>
-        <w:ind w:firstLine="708"/>
-      </w:pPr>
-      <w:r>
-        <w:t>в) описание семантики термина</w:t>
+        <w:t xml:space="preserve"> самого термина;</w:t>
+      </w:r>
+    </w:p>
+    <w:p>
+      <w:pPr>
+        <w:ind w:firstLine="708"/>
+      </w:pPr>
+      <w:r>
+        <w:t>б) ссылку на термин;</w:t>
+      </w:r>
+    </w:p>
+    <w:p>
+      <w:pPr>
+        <w:ind w:firstLine="708"/>
+      </w:pPr>
+      <w:r>
+        <w:t>в</w:t>
+      </w:r>
+      <w:r>
+        <w:t>)</w:t>
       </w:r>
       <w:r>
         <w:t xml:space="preserve"> </w:t>
       </w:r>
       <w:r>
-        <w:t>при наличии нескольких соответствий многозначного термина;</w:t>
+        <w:t>изменяем</w:t>
+      </w:r>
+      <w:r>
+        <w:t>ая</w:t>
+      </w:r>
+      <w:r>
+        <w:t xml:space="preserve"> част</w:t>
+      </w:r>
+      <w:r>
+        <w:t>ь</w:t>
+      </w:r>
+      <w:r>
+        <w:t xml:space="preserve"> термина </w:t>
+      </w:r>
+      <w:r>
+        <w:t xml:space="preserve">для языка используемого для описания </w:t>
+      </w:r>
+      <w:r>
+        <w:t>(на данный момент родительный падеж</w:t>
+      </w:r>
+      <w:r>
+        <w:t xml:space="preserve"> и множественное число</w:t>
+      </w:r>
+      <w:r>
+        <w:t>);</w:t>
       </w:r>
     </w:p>
     <w:p>
@@ -440,505 +524,83 @@
         <w:t>г</w:t>
       </w:r>
       <w:r>
-        <w:t>) описания изменяемой части термина (на данный момент родительный падеж для украинского языка);</w:t>
-      </w:r>
-    </w:p>
-    <w:p>
-      <w:pPr>
-        <w:ind w:firstLine="708"/>
-      </w:pPr>
-      <w:proofErr w:type="spellStart"/>
-      <w:r>
-        <w:t>д</w:t>
-      </w:r>
-      <w:proofErr w:type="spellEnd"/>
-      <w:r>
-        <w:t xml:space="preserve">) части речи, если это </w:t>
-      </w:r>
-      <w:proofErr w:type="gramStart"/>
-      <w:r>
-        <w:t>существенно/применимо</w:t>
-      </w:r>
-      <w:proofErr w:type="gramEnd"/>
+        <w:t>) части речи, если это существенно/применимо</w:t>
+      </w:r>
       <w:r>
         <w:t>;</w:t>
       </w:r>
     </w:p>
     <w:p>
       <w:pPr>
-        <w:ind w:firstLine="708"/>
-      </w:pPr>
-      <w:r>
-        <w:t>е) описание синонимического термина на выбранном языке.</w:t>
-      </w:r>
-    </w:p>
-    <w:p>
-      <w:pPr>
-        <w:pStyle w:val="2"/>
-      </w:pPr>
-      <w:r>
-        <w:t>М</w:t>
-      </w:r>
-      <w:r>
-        <w:t>одель представления</w:t>
-      </w:r>
-    </w:p>
-    <w:p>
-      <w:r>
-        <w:t xml:space="preserve">Модель представления предоставляет модель данных и поведение для представления, но позволяет представлению выполнять декларативную привязку к модели представления. </w:t>
-      </w:r>
-      <w:r>
-        <w:t>М</w:t>
-      </w:r>
-      <w:r>
-        <w:t>одель представляет доступные для приложения данные, а модель представления подготавливает модель для ее привязки к представлению.</w:t>
-      </w:r>
-    </w:p>
-    <w:p>
-      <w:r>
-        <w:t>Модель представления предоставляет классы, которые проводят адаптацию данных полученных из классов модели.</w:t>
-      </w:r>
-    </w:p>
-    <w:p>
-      <w:pPr>
-        <w:pStyle w:val="3"/>
+        <w:pStyle w:val="Heading3"/>
+      </w:pPr>
+      <w:r>
+        <w:t>Классы переводов</w:t>
+      </w:r>
+    </w:p>
+    <w:p>
+      <w:r>
+        <w:t>Набор классов, которые обеспечивают перевод разделов знаний, семантики, частей речи, названий языков на все доступные языки приложения.</w:t>
+      </w:r>
+    </w:p>
+    <w:p>
+      <w:pPr>
+        <w:jc w:val="left"/>
         <w:rPr>
-          <w:lang w:val="en-US"/>
+          <w:rFonts w:eastAsia="Times New Roman" w:cs="Times New Roman"/>
+          <w:snapToGrid w:val="0"/>
+          <w:color w:val="000000"/>
+          <w:w w:val="0"/>
+          <w:sz w:val="0"/>
+          <w:szCs w:val="0"/>
+          <w:u w:color="000000"/>
+          <w:bdr w:val="none" w:sz="0" w:space="0" w:color="000000"/>
+          <w:shd w:val="clear" w:color="000000" w:fill="000000"/>
+          <w:lang w:eastAsia="x-none" w:bidi="x-none"/>
         </w:rPr>
       </w:pPr>
-      <w:proofErr w:type="spellStart"/>
+      <w:r>
+        <w:t>Диаграмма</w:t>
+      </w:r>
+      <w:r>
+        <w:t xml:space="preserve"> </w:t>
+      </w:r>
+      <w:r>
+        <w:t>классов представлена на рисунке 2.</w:t>
+      </w:r>
       <w:r>
         <w:rPr>
-          <w:lang w:val="en-US"/>
-        </w:rPr>
-        <w:t>TrilingualDictionary</w:t>
-      </w:r>
-      <w:r>
-        <w:t>ViewModel</w:t>
-      </w:r>
-      <w:proofErr w:type="spellEnd"/>
-    </w:p>
-    <w:p>
-      <w:r>
-        <w:t>Этот класс предоставляет поля для отображени</w:t>
-      </w:r>
-      <w:r>
-        <w:t>я словаря</w:t>
-      </w:r>
-      <w:r>
-        <w:t xml:space="preserve"> в представлении. Он содержит следующие поля:</w:t>
-      </w:r>
-    </w:p>
-    <w:p>
-      <w:r>
-        <w:t>а)</w:t>
-      </w:r>
-      <w:r>
-        <w:t xml:space="preserve"> список всех концепций;</w:t>
-      </w:r>
-    </w:p>
-    <w:p>
-      <w:r>
-        <w:t>б) основной выбранный язык.</w:t>
-      </w:r>
-    </w:p>
-    <w:p>
-      <w:pPr>
-        <w:pStyle w:val="3"/>
-      </w:pPr>
-      <w:r>
-        <w:rPr>
-          <w:lang w:val="en-US"/>
-        </w:rPr>
-        <w:t>Conception</w:t>
-      </w:r>
-      <w:proofErr w:type="spellStart"/>
-      <w:r>
-        <w:t>ViewModel</w:t>
-      </w:r>
-      <w:proofErr w:type="spellEnd"/>
-    </w:p>
-    <w:p>
-      <w:r>
-        <w:t>Этот класс предоставляет поля для отображения термина в представлении. Он содержит следующие поля</w:t>
-      </w:r>
-      <w:r>
-        <w:t xml:space="preserve"> и методы</w:t>
-      </w:r>
-      <w:r>
-        <w:t>:</w:t>
-      </w:r>
-    </w:p>
-    <w:p>
-      <w:r>
-        <w:t>а)</w:t>
-      </w:r>
-      <w:r>
-        <w:t xml:space="preserve"> описание термина для основного выбранного языка;</w:t>
-      </w:r>
-    </w:p>
-    <w:p>
-      <w:r>
-        <w:t>б) операции поиска/сортировки терминов;</w:t>
-      </w:r>
-    </w:p>
-    <w:p>
-      <w:r>
-        <w:t>в) операции по изменению термина.</w:t>
-      </w:r>
-    </w:p>
-    <w:p>
-      <w:pPr>
-        <w:pStyle w:val="3"/>
-      </w:pPr>
-      <w:proofErr w:type="spellStart"/>
-      <w:r>
-        <w:lastRenderedPageBreak/>
-        <w:t>ConceptionDescriptio</w:t>
-      </w:r>
-      <w:r>
-        <w:t>ViewModel</w:t>
-      </w:r>
-      <w:proofErr w:type="spellEnd"/>
-    </w:p>
-    <w:p>
-      <w:r>
-        <w:t>Этот класс предоставляет поля для отображения описания термина в представлении. Он содержит следующие поля</w:t>
-      </w:r>
-      <w:r>
-        <w:t xml:space="preserve"> и методы</w:t>
-      </w:r>
-      <w:r>
-        <w:t>:</w:t>
-      </w:r>
-    </w:p>
-    <w:p>
-      <w:r>
-        <w:t>а)</w:t>
-      </w:r>
-      <w:r>
-        <w:t xml:space="preserve"> описание термина для основного выбранного языка;</w:t>
-      </w:r>
-    </w:p>
-    <w:p>
-      <w:pPr>
-        <w:ind w:firstLine="708"/>
-      </w:pPr>
-      <w:r>
-        <w:t>б) описание опред</w:t>
-      </w:r>
-      <w:r>
-        <w:t>е</w:t>
-      </w:r>
-      <w:r>
-        <w:t>лён</w:t>
-      </w:r>
-      <w:r>
-        <w:softHyphen/>
-        <w:t>ной научной области термина;</w:t>
-      </w:r>
-    </w:p>
-    <w:p>
-      <w:pPr>
-        <w:ind w:firstLine="708"/>
-      </w:pPr>
-      <w:r>
-        <w:t>в) описание семантики термина;</w:t>
-      </w:r>
-    </w:p>
-    <w:p>
-      <w:pPr>
-        <w:ind w:firstLine="708"/>
-      </w:pPr>
-      <w:r>
-        <w:t>г) описания изменяемой части термина;</w:t>
-      </w:r>
-    </w:p>
-    <w:p>
-      <w:pPr>
-        <w:ind w:firstLine="708"/>
-      </w:pPr>
-      <w:proofErr w:type="spellStart"/>
-      <w:r>
-        <w:t>д</w:t>
-      </w:r>
-      <w:proofErr w:type="spellEnd"/>
-      <w:r>
-        <w:t>) части речи;</w:t>
-      </w:r>
-    </w:p>
-    <w:p>
-      <w:r>
-        <w:t>е) описание синонимического термина на выбранном языке;</w:t>
-      </w:r>
-    </w:p>
-    <w:p>
-      <w:r>
-        <w:t>в) операции по изменению описания термина.</w:t>
-      </w:r>
-    </w:p>
-    <w:p>
-      <w:pPr>
-        <w:pStyle w:val="2"/>
-      </w:pPr>
-      <w:r>
-        <w:t>Представление</w:t>
-      </w:r>
-    </w:p>
-    <w:p>
-      <w:r>
-        <w:t>Отображает данные словаря полученные из м</w:t>
-      </w:r>
-      <w:r>
-        <w:t>одел</w:t>
-      </w:r>
-      <w:r>
-        <w:t>и</w:t>
-      </w:r>
-      <w:r>
-        <w:t xml:space="preserve"> представления</w:t>
-      </w:r>
-      <w:r>
-        <w:t>. По сути это графический интерфейс программной системы. Представление реагирует на событие изменения значений свойств или команд, предоставляемых моделью представления. При взаимодействии пользователя с элементами интерфейса, представление вызывает соответствующую команду, предоставленную моделью представления. Таким образом, происходит обмен взаимодействие между интерфейсом пользователя и логикой программной системы.</w:t>
-      </w:r>
-    </w:p>
-    <w:p/>
-    <w:p>
-      <w:pPr>
-        <w:pStyle w:val="10"/>
-        <w:jc w:val="center"/>
-      </w:pPr>
-      <w:r>
-        <w:t>Пользовательское о</w:t>
-      </w:r>
-      <w:r>
-        <w:t>писание программной системы трёхъязычного словаря</w:t>
-      </w:r>
-    </w:p>
-    <w:p>
-      <w:pPr>
-        <w:pStyle w:val="2"/>
-        <w:ind w:firstLine="708"/>
-        <w:rPr>
-          <w:lang w:val="uk-UA"/>
-        </w:rPr>
-      </w:pPr>
-      <w:proofErr w:type="spellStart"/>
-      <w:r>
-        <w:rPr>
-          <w:lang w:val="uk-UA"/>
-        </w:rPr>
-        <w:t>Общие</w:t>
-      </w:r>
-      <w:proofErr w:type="spellEnd"/>
-      <w:r>
-        <w:rPr>
-          <w:lang w:val="uk-UA"/>
+          <w:rFonts w:eastAsia="Times New Roman" w:cs="Times New Roman"/>
+          <w:snapToGrid w:val="0"/>
+          <w:color w:val="000000"/>
+          <w:w w:val="0"/>
+          <w:sz w:val="0"/>
+          <w:szCs w:val="0"/>
+          <w:u w:color="000000"/>
+          <w:bdr w:val="none" w:sz="0" w:space="0" w:color="000000"/>
+          <w:shd w:val="clear" w:color="000000" w:fill="000000"/>
+          <w:lang w:val="x-none" w:eastAsia="x-none" w:bidi="x-none"/>
         </w:rPr>
         <w:t xml:space="preserve"> </w:t>
       </w:r>
-      <w:proofErr w:type="spellStart"/>
       <w:r>
         <w:rPr>
-          <w:lang w:val="uk-UA"/>
-        </w:rPr>
-        <w:t>сведения</w:t>
-      </w:r>
-      <w:proofErr w:type="spellEnd"/>
-    </w:p>
-    <w:p>
-      <w:r>
-        <w:t>Программная система трёхъязычного словаря Предназначена для создания, редактирования</w:t>
-      </w:r>
-      <w:r>
-        <w:t>, просмотра</w:t>
-      </w:r>
-      <w:r>
-        <w:t xml:space="preserve"> словарных статей </w:t>
-      </w:r>
-      <w:r>
-        <w:t xml:space="preserve">и их переводных эквивалентов </w:t>
-      </w:r>
-      <w:r>
-        <w:t xml:space="preserve">на трёх </w:t>
-      </w:r>
-      <w:r>
-        <w:t>языках.</w:t>
-      </w:r>
-    </w:p>
-    <w:p>
-      <w:r>
-        <w:t>Минимальные системные требования</w:t>
-      </w:r>
-      <w:r>
-        <w:t>:</w:t>
-      </w:r>
-    </w:p>
-    <w:p>
-      <w:pPr>
-        <w:numPr>
-          <w:ilvl w:val="0"/>
-          <w:numId w:val="2"/>
-        </w:numPr>
-        <w:ind w:left="0" w:firstLine="357"/>
-      </w:pPr>
-      <w:r>
-        <w:t>проце</w:t>
-      </w:r>
-      <w:r>
-        <w:t>с</w:t>
-      </w:r>
-      <w:r>
-        <w:t>сор 1000 МГц;</w:t>
-      </w:r>
-    </w:p>
-    <w:p>
-      <w:pPr>
-        <w:numPr>
-          <w:ilvl w:val="0"/>
-          <w:numId w:val="2"/>
-        </w:numPr>
-        <w:ind w:left="0" w:firstLine="357"/>
-      </w:pPr>
-      <w:r>
-        <w:t>оперативна</w:t>
-      </w:r>
-      <w:r>
-        <w:t>я</w:t>
-      </w:r>
-      <w:r>
-        <w:t xml:space="preserve"> память 512 Мб;</w:t>
-      </w:r>
-    </w:p>
-    <w:p>
-      <w:pPr>
-        <w:numPr>
-          <w:ilvl w:val="0"/>
-          <w:numId w:val="2"/>
-        </w:numPr>
-        <w:ind w:left="0" w:firstLine="357"/>
-      </w:pPr>
-      <w:r>
-        <w:t>не менее</w:t>
-      </w:r>
-      <w:r>
-        <w:t xml:space="preserve"> 100 Мб </w:t>
-      </w:r>
-      <w:r>
-        <w:t>свобо</w:t>
-      </w:r>
-      <w:r>
-        <w:t>дного места на жестком диске</w:t>
-      </w:r>
-      <w:r>
-        <w:t>;</w:t>
-      </w:r>
-    </w:p>
-    <w:p>
-      <w:pPr>
-        <w:numPr>
-          <w:ilvl w:val="0"/>
-          <w:numId w:val="2"/>
-        </w:numPr>
-        <w:ind w:left="0" w:firstLine="357"/>
-      </w:pPr>
-      <w:r>
-        <w:t>операц</w:t>
-      </w:r>
-      <w:r>
-        <w:t>ионная</w:t>
-      </w:r>
-      <w:r>
-        <w:t xml:space="preserve"> система не ниже </w:t>
-      </w:r>
-      <w:proofErr w:type="spellStart"/>
-      <w:r>
-        <w:t>Windows</w:t>
-      </w:r>
-      <w:proofErr w:type="spellEnd"/>
-      <w:r>
-        <w:t xml:space="preserve"> XP SP3</w:t>
-      </w:r>
-      <w:r>
-        <w:t>;</w:t>
-      </w:r>
-    </w:p>
-    <w:p>
-      <w:pPr>
-        <w:numPr>
-          <w:ilvl w:val="0"/>
-          <w:numId w:val="2"/>
-        </w:numPr>
-        <w:ind w:left="0" w:firstLine="357"/>
-      </w:pPr>
-      <w:r>
-        <w:t>.</w:t>
-      </w:r>
-      <w:proofErr w:type="spellStart"/>
-      <w:r>
-        <w:t>Net</w:t>
-      </w:r>
-      <w:proofErr w:type="spellEnd"/>
-      <w:r>
-        <w:t xml:space="preserve"> </w:t>
-      </w:r>
-      <w:proofErr w:type="spellStart"/>
-      <w:r>
-        <w:t>Framework</w:t>
-      </w:r>
-      <w:proofErr w:type="spellEnd"/>
-      <w:r>
-        <w:t xml:space="preserve"> 4 </w:t>
-      </w:r>
-      <w:proofErr w:type="spellStart"/>
-      <w:r>
-        <w:t>Client</w:t>
-      </w:r>
-      <w:proofErr w:type="spellEnd"/>
-      <w:r>
-        <w:t xml:space="preserve"> </w:t>
-      </w:r>
-      <w:proofErr w:type="spellStart"/>
-      <w:r>
-        <w:t>Profile</w:t>
-      </w:r>
-      <w:proofErr w:type="spellEnd"/>
-      <w:r>
-        <w:t>;</w:t>
-      </w:r>
-    </w:p>
-    <w:p>
-      <w:pPr>
-        <w:pStyle w:val="2"/>
-      </w:pPr>
-      <w:r>
-        <w:lastRenderedPageBreak/>
-        <w:t>Интерфейс пользователя</w:t>
-      </w:r>
-    </w:p>
-    <w:p>
-      <w:r>
-        <w:t>Интерфейс пользователя представлен на рису</w:t>
-      </w:r>
-      <w:r>
-        <w:t>нке 1.</w:t>
-      </w:r>
-    </w:p>
-    <w:p>
-      <w:pPr>
-        <w:ind w:firstLine="0"/>
-        <w:jc w:val="center"/>
-      </w:pPr>
-      <w:r>
-        <w:rPr>
+          <w:rFonts w:eastAsia="Times New Roman" w:cs="Times New Roman"/>
           <w:noProof/>
+          <w:color w:val="000000"/>
+          <w:w w:val="0"/>
+          <w:sz w:val="0"/>
+          <w:szCs w:val="0"/>
+          <w:u w:color="000000"/>
+          <w:bdr w:val="none" w:sz="0" w:space="0" w:color="000000"/>
+          <w:shd w:val="clear" w:color="000000" w:fill="000000"/>
           <w:lang w:eastAsia="ru-RU"/>
         </w:rPr>
         <w:drawing>
           <wp:inline distT="0" distB="0" distL="0" distR="0">
-            <wp:extent cx="5940425" cy="3096675"/>
-            <wp:effectExtent l="19050" t="0" r="3175" b="0"/>
-            <wp:docPr id="2" name="Рисунок 1"/>
+            <wp:extent cx="5932805" cy="5847715"/>
+            <wp:effectExtent l="0" t="0" r="0" b="0"/>
+            <wp:docPr id="3" name="Picture 3"/>
             <wp:cNvGraphicFramePr>
               <a:graphicFrameLocks xmlns:a="http://schemas.openxmlformats.org/drawingml/2006/main" noChangeAspect="1"/>
             </wp:cNvGraphicFramePr>
@@ -952,7 +614,13 @@
                     </pic:cNvPicPr>
                   </pic:nvPicPr>
                   <pic:blipFill>
-                    <a:blip r:embed="rId5" cstate="print"/>
+                    <a:blip r:embed="rId7">
+                      <a:extLst>
+                        <a:ext uri="{28A0092B-C50C-407E-A947-70E740481C1C}">
+                          <a14:useLocalDpi xmlns:a14="http://schemas.microsoft.com/office/drawing/2010/main" val="0"/>
+                        </a:ext>
+                      </a:extLst>
+                    </a:blip>
                     <a:srcRect/>
                     <a:stretch>
                       <a:fillRect/>
@@ -961,17 +629,14 @@
                   <pic:spPr bwMode="auto">
                     <a:xfrm>
                       <a:off x="0" y="0"/>
-                      <a:ext cx="5940425" cy="3096675"/>
+                      <a:ext cx="5932805" cy="5847715"/>
                     </a:xfrm>
                     <a:prstGeom prst="rect">
                       <a:avLst/>
                     </a:prstGeom>
                     <a:noFill/>
-                    <a:ln w="9525">
+                    <a:ln>
                       <a:noFill/>
-                      <a:miter lim="800000"/>
-                      <a:headEnd/>
-                      <a:tailEnd/>
                     </a:ln>
                   </pic:spPr>
                 </pic:pic>
@@ -987,12 +652,832 @@
         <w:jc w:val="center"/>
       </w:pPr>
       <w:r>
-        <w:t>Рисунок 1 – Главное окно словаря</w:t>
+        <w:t xml:space="preserve">Рисунок 2 – </w:t>
+      </w:r>
+      <w:r>
+        <w:t>Диаграмма</w:t>
+      </w:r>
+      <w:r>
+        <w:t xml:space="preserve"> классов ядра</w:t>
+      </w:r>
+    </w:p>
+    <w:p>
+      <w:pPr>
+        <w:pStyle w:val="Heading2"/>
+      </w:pPr>
+      <w:r>
+        <w:lastRenderedPageBreak/>
+        <w:t>М</w:t>
+      </w:r>
+      <w:r>
+        <w:t>одель представления</w:t>
+      </w:r>
+    </w:p>
+    <w:p>
+      <w:r>
+        <w:t xml:space="preserve">Модель представления предоставляет модель данных и поведение для представления, но позволяет представлению выполнять декларативную привязку к модели представления. </w:t>
+      </w:r>
+      <w:r>
+        <w:t>М</w:t>
+      </w:r>
+      <w:r>
+        <w:t>одель представляет доступные для приложения данные, а модель представления подготавливает модель для ее привязки к представлению.</w:t>
+      </w:r>
+    </w:p>
+    <w:p>
+      <w:r>
+        <w:t>Модель представления предоставляет классы, которые проводят адаптацию данных полученных из классов модели.</w:t>
+      </w:r>
+    </w:p>
+    <w:p>
+      <w:pPr>
+        <w:pStyle w:val="Heading3"/>
+      </w:pPr>
+      <w:proofErr w:type="spellStart"/>
+      <w:r>
+        <w:rPr>
+          <w:lang w:val="en-US"/>
+        </w:rPr>
+        <w:t>TrilingualDictionary</w:t>
+      </w:r>
+      <w:proofErr w:type="spellEnd"/>
+      <w:r>
+        <w:t>ViewModel</w:t>
+      </w:r>
+    </w:p>
+    <w:p>
+      <w:r>
+        <w:t>Этот класс предоставляет поля для отображени</w:t>
+      </w:r>
+      <w:r>
+        <w:t>я словаря</w:t>
+      </w:r>
+      <w:r>
+        <w:t xml:space="preserve"> в представлении. Он содержит следующие поля:</w:t>
+      </w:r>
+    </w:p>
+    <w:p>
+      <w:r>
+        <w:t>а)</w:t>
+      </w:r>
+      <w:r>
+        <w:t xml:space="preserve"> список </w:t>
+      </w:r>
+      <w:r>
+        <w:t xml:space="preserve">алфавитов (класс </w:t>
+      </w:r>
+      <w:r>
+        <w:rPr>
+          <w:lang w:val="en-US"/>
+        </w:rPr>
+        <w:t>Alphabet</w:t>
+      </w:r>
+      <w:r>
+        <w:t>)</w:t>
+      </w:r>
+      <w:r>
+        <w:t xml:space="preserve"> для </w:t>
+      </w:r>
+      <w:r>
+        <w:t xml:space="preserve">всех </w:t>
+      </w:r>
+      <w:r>
+        <w:t>языков</w:t>
+      </w:r>
+      <w:r>
+        <w:t>;</w:t>
+      </w:r>
+    </w:p>
+    <w:p>
+      <w:r>
+        <w:t>б) основной выбранный язык.</w:t>
+      </w:r>
+    </w:p>
+    <w:p>
+      <w:pPr>
+        <w:pStyle w:val="Heading3"/>
+      </w:pPr>
+      <w:r>
+        <w:rPr>
+          <w:lang w:val="en-US"/>
+        </w:rPr>
+        <w:t>Alphabet</w:t>
+      </w:r>
+    </w:p>
+    <w:p>
+      <w:r>
+        <w:t>Этот класс</w:t>
+      </w:r>
+      <w:r>
+        <w:t xml:space="preserve"> с</w:t>
+      </w:r>
+      <w:r>
+        <w:t>лужит контейнером для группировки слов и словосочетаний в алфавитном порядке. Он содержит следующие поля:</w:t>
+      </w:r>
+    </w:p>
+    <w:p>
+      <w:r>
+        <w:t>а) идентификатор языка, алфавит которого хранится  в объекте этого класса;</w:t>
+      </w:r>
+    </w:p>
+    <w:p>
+      <w:r>
+        <w:t xml:space="preserve">б) список букв (класс </w:t>
+      </w:r>
+      <w:r>
+        <w:rPr>
+          <w:lang w:val="en-US"/>
+        </w:rPr>
+        <w:t>Chapter</w:t>
+      </w:r>
+      <w:r>
+        <w:t xml:space="preserve">) </w:t>
+      </w:r>
+      <w:r>
+        <w:t>языка.</w:t>
+      </w:r>
+    </w:p>
+    <w:p>
+      <w:pPr>
+        <w:pStyle w:val="Heading3"/>
+      </w:pPr>
+      <w:r>
+        <w:rPr>
+          <w:lang w:val="en-US"/>
+        </w:rPr>
+        <w:t>Chapter</w:t>
+      </w:r>
+    </w:p>
+    <w:p>
+      <w:r>
+        <w:t xml:space="preserve">Этот класс </w:t>
+      </w:r>
+      <w:r>
+        <w:t>служит контейнером для группировки слов и словосочетаний в алфавитном порядке в пределах одной буквы алфавита</w:t>
+      </w:r>
+      <w:r>
+        <w:t xml:space="preserve"> </w:t>
+      </w:r>
+      <w:r>
+        <w:t>для</w:t>
+      </w:r>
+      <w:r>
+        <w:t xml:space="preserve"> терминов </w:t>
+      </w:r>
+      <w:r>
+        <w:t xml:space="preserve">у </w:t>
+      </w:r>
+      <w:r>
+        <w:t>которых отсутствует</w:t>
+      </w:r>
+      <w:r>
+        <w:t xml:space="preserve"> родительский термин (основных терминов)</w:t>
+      </w:r>
+      <w:r>
+        <w:t xml:space="preserve">. </w:t>
+      </w:r>
+      <w:r>
+        <w:t>Он содержит следующие поля:</w:t>
+      </w:r>
+    </w:p>
+    <w:p>
+      <w:r>
+        <w:t>а) название раздела, обычно буква алфавита;</w:t>
+      </w:r>
+    </w:p>
+    <w:p>
+      <w:r>
+        <w:t>б) список представлений описаний</w:t>
+      </w:r>
+      <w:r>
+        <w:t xml:space="preserve">  (класс </w:t>
+      </w:r>
+      <w:proofErr w:type="spellStart"/>
+      <w:r>
+        <w:rPr>
+          <w:lang w:val="en-US"/>
+        </w:rPr>
+        <w:t>ConceptionDescriptionViewModel</w:t>
+      </w:r>
+      <w:proofErr w:type="spellEnd"/>
+      <w:r>
+        <w:t>)</w:t>
+      </w:r>
+      <w:r>
+        <w:t xml:space="preserve"> для основных терминов.</w:t>
+      </w:r>
+    </w:p>
+    <w:p>
+      <w:pPr>
+        <w:pStyle w:val="Heading3"/>
+      </w:pPr>
+      <w:r>
+        <w:t>ConceptionDescriptio</w:t>
+      </w:r>
+      <w:r>
+        <w:t>ViewModel</w:t>
+      </w:r>
+    </w:p>
+    <w:p>
+      <w:r>
+        <w:t>Этот класс служит контейнером для группировки слов и словосочетаний в алфавитном порядке для терминов у которых существует родительский термин (дополнительных терминов). Например «аберрация» - основной термин, «хроматическая аберрация» - дополнительный термин. Он содержит следующие поля:</w:t>
+      </w:r>
+    </w:p>
+    <w:p>
+      <w:r>
+        <w:t xml:space="preserve">а) объект </w:t>
+      </w:r>
+      <w:proofErr w:type="spellStart"/>
+      <w:r>
+        <w:rPr>
+          <w:lang w:val="en-US"/>
+        </w:rPr>
+        <w:t>ConceptionDescription</w:t>
+      </w:r>
+      <w:proofErr w:type="spellEnd"/>
+      <w:r>
+        <w:t>;</w:t>
+      </w:r>
+    </w:p>
+    <w:p>
+      <w:r>
+        <w:t xml:space="preserve">б) список представлений описаний  (класс </w:t>
+      </w:r>
+      <w:proofErr w:type="spellStart"/>
+      <w:r>
+        <w:rPr>
+          <w:lang w:val="en-US"/>
+        </w:rPr>
+        <w:t>ConceptionDescriptionViewModel</w:t>
+      </w:r>
+      <w:proofErr w:type="spellEnd"/>
+      <w:r>
+        <w:t>)</w:t>
+      </w:r>
+      <w:r>
+        <w:t xml:space="preserve"> для дополнительных терминов.</w:t>
+      </w:r>
+    </w:p>
+    <w:p>
+      <w:pPr>
+        <w:pStyle w:val="Heading3"/>
+      </w:pPr>
+      <w:proofErr w:type="spellStart"/>
+      <w:r>
+        <w:rPr>
+          <w:lang w:val="en-US"/>
+        </w:rPr>
+        <w:lastRenderedPageBreak/>
+        <w:t>Conception</w:t>
+      </w:r>
+      <w:r>
+        <w:rPr>
+          <w:lang w:val="en-US"/>
+        </w:rPr>
+        <w:t>Description</w:t>
+      </w:r>
+      <w:r>
+        <w:rPr>
+          <w:lang w:val="en-US"/>
+        </w:rPr>
+        <w:t>Edit</w:t>
+      </w:r>
+      <w:proofErr w:type="spellEnd"/>
+      <w:r>
+        <w:t>ViewModel</w:t>
+      </w:r>
+    </w:p>
+    <w:p>
+      <w:r>
+        <w:t xml:space="preserve">Этот класс предоставляет поля для </w:t>
+      </w:r>
+      <w:r>
+        <w:t>изменения/добавления описаний терминов на всех доступных языках</w:t>
+      </w:r>
+      <w:r>
+        <w:t>. Он содержит следующие поля</w:t>
+      </w:r>
+      <w:r>
+        <w:t xml:space="preserve"> и методы</w:t>
+      </w:r>
+      <w:r>
+        <w:t>:</w:t>
+      </w:r>
+    </w:p>
+    <w:p>
+      <w:r>
+        <w:t>а)</w:t>
+      </w:r>
+      <w:r>
+        <w:t xml:space="preserve"> описание термина для выбранного языка;</w:t>
+      </w:r>
+    </w:p>
+    <w:p>
+      <w:pPr>
+        <w:ind w:firstLine="708"/>
+      </w:pPr>
+      <w:r>
+        <w:t xml:space="preserve">б) </w:t>
+      </w:r>
+      <w:r>
+        <w:t>описание раздела термина;</w:t>
+      </w:r>
+    </w:p>
+    <w:p>
+      <w:pPr>
+        <w:ind w:firstLine="708"/>
+      </w:pPr>
+      <w:r>
+        <w:t xml:space="preserve">в) </w:t>
+      </w:r>
+      <w:r>
+        <w:t>описание семантики термина;</w:t>
+      </w:r>
+    </w:p>
+    <w:p>
+      <w:pPr>
+        <w:ind w:firstLine="708"/>
+      </w:pPr>
+      <w:r>
+        <w:t>г</w:t>
+      </w:r>
+      <w:r>
+        <w:t xml:space="preserve">) </w:t>
+      </w:r>
+      <w:r>
+        <w:t>описания изменяемой части описания термина;</w:t>
+      </w:r>
+    </w:p>
+    <w:p>
+      <w:pPr>
+        <w:ind w:firstLine="708"/>
+      </w:pPr>
+      <w:r>
+        <w:t>д</w:t>
+      </w:r>
+      <w:r>
+        <w:t xml:space="preserve">) </w:t>
+      </w:r>
+      <w:r>
+        <w:t>части речи описания термина;</w:t>
+      </w:r>
+      <w:r>
+        <w:t xml:space="preserve"> </w:t>
+      </w:r>
+    </w:p>
+    <w:p>
+      <w:pPr>
+        <w:ind w:firstLine="708"/>
+      </w:pPr>
+      <w:r>
+        <w:t>е</w:t>
+      </w:r>
+      <w:r>
+        <w:t xml:space="preserve">) </w:t>
+      </w:r>
+      <w:r>
+        <w:t>операции по добавлению/удалению/изменению описаний терминов.</w:t>
+      </w:r>
+    </w:p>
+    <w:p>
+      <w:pPr>
+        <w:pStyle w:val="Heading3"/>
+      </w:pPr>
+      <w:r>
+        <w:t>Conception</w:t>
+      </w:r>
+      <w:r>
+        <w:t>ViewModel</w:t>
+      </w:r>
+    </w:p>
+    <w:p>
+      <w:r>
+        <w:t xml:space="preserve">Этот класс </w:t>
+      </w:r>
+      <w:r>
+        <w:t>предзначен для представления термина с переводами на все доступные языки</w:t>
+      </w:r>
+      <w:r>
+        <w:t>. Он содержит следующие поля</w:t>
+      </w:r>
+      <w:r>
+        <w:t xml:space="preserve"> и методы</w:t>
+      </w:r>
+      <w:r>
+        <w:t>:</w:t>
+      </w:r>
+    </w:p>
+    <w:p>
+      <w:r>
+        <w:t>а)</w:t>
+      </w:r>
+      <w:r>
+        <w:t xml:space="preserve"> описани</w:t>
+      </w:r>
+      <w:r>
+        <w:t>я</w:t>
+      </w:r>
+      <w:r>
+        <w:t xml:space="preserve"> термина для </w:t>
+      </w:r>
+      <w:r>
+        <w:t xml:space="preserve">всех доступных </w:t>
+      </w:r>
+      <w:r>
+        <w:t>язык</w:t>
+      </w:r>
+      <w:r>
+        <w:t>ов</w:t>
+      </w:r>
+      <w:r>
+        <w:t>;</w:t>
+      </w:r>
+    </w:p>
+    <w:p>
+      <w:r>
+        <w:t>б</w:t>
+      </w:r>
+      <w:r>
+        <w:t xml:space="preserve">) </w:t>
+      </w:r>
+      <w:r>
+        <w:t xml:space="preserve">операции по выбору описаний термина для последующей модификации при помощи </w:t>
+      </w:r>
+      <w:r>
+        <w:t>ConceptionDescriptionEditViewModel</w:t>
+      </w:r>
+      <w:r>
+        <w:t>.</w:t>
+      </w:r>
+    </w:p>
+    <w:p>
+      <w:r>
+        <w:t xml:space="preserve">Диаграмма </w:t>
+      </w:r>
+      <w:r>
+        <w:t>классов представлений представлена на рисунке 3.</w:t>
+      </w:r>
+    </w:p>
+    <w:p>
+      <w:pPr>
+        <w:pStyle w:val="Heading2"/>
+      </w:pPr>
+      <w:r>
+        <w:t>Представление</w:t>
+      </w:r>
+    </w:p>
+    <w:p>
+      <w:r>
+        <w:t>Отображает данные словаря полученные из м</w:t>
+      </w:r>
+      <w:r>
+        <w:t>одел</w:t>
+      </w:r>
+      <w:r>
+        <w:t>и</w:t>
+      </w:r>
+      <w:r>
+        <w:t xml:space="preserve"> представления</w:t>
+      </w:r>
+      <w:r>
+        <w:t>. По сути это графический интерфейс программной системы. Представление реагирует на событие изменения значений свойств или команд, предоставляемых моделью представления. При взаимодействии пользователя с элементами интерфейса, представление вызывает соответствующую команду, предоставленную моделью представления. Таким образом, происходит обмен взаимодействие между интерфейсом пользователя и логикой программной системы.</w:t>
+      </w:r>
+    </w:p>
+    <w:p/>
+    <w:p>
+      <w:r>
+        <w:rPr>
+          <w:noProof/>
+          <w:lang w:eastAsia="ru-RU"/>
+        </w:rPr>
+        <w:lastRenderedPageBreak/>
+        <w:drawing>
+          <wp:inline distT="0" distB="0" distL="0" distR="0">
+            <wp:extent cx="5443855" cy="7187565"/>
+            <wp:effectExtent l="0" t="0" r="0" b="0"/>
+            <wp:docPr id="6" name="Picture 6"/>
+            <wp:cNvGraphicFramePr>
+              <a:graphicFrameLocks xmlns:a="http://schemas.openxmlformats.org/drawingml/2006/main" noChangeAspect="1"/>
+            </wp:cNvGraphicFramePr>
+            <a:graphic xmlns:a="http://schemas.openxmlformats.org/drawingml/2006/main">
+              <a:graphicData uri="http://schemas.openxmlformats.org/drawingml/2006/picture">
+                <pic:pic xmlns:pic="http://schemas.openxmlformats.org/drawingml/2006/picture">
+                  <pic:nvPicPr>
+                    <pic:cNvPr id="0" name="Picture 2"/>
+                    <pic:cNvPicPr>
+                      <a:picLocks noChangeAspect="1" noChangeArrowheads="1"/>
+                    </pic:cNvPicPr>
+                  </pic:nvPicPr>
+                  <pic:blipFill>
+                    <a:blip r:embed="rId8">
+                      <a:extLst>
+                        <a:ext uri="{28A0092B-C50C-407E-A947-70E740481C1C}">
+                          <a14:useLocalDpi xmlns:a14="http://schemas.microsoft.com/office/drawing/2010/main" val="0"/>
+                        </a:ext>
+                      </a:extLst>
+                    </a:blip>
+                    <a:srcRect/>
+                    <a:stretch>
+                      <a:fillRect/>
+                    </a:stretch>
+                  </pic:blipFill>
+                  <pic:spPr bwMode="auto">
+                    <a:xfrm>
+                      <a:off x="0" y="0"/>
+                      <a:ext cx="5443855" cy="7187565"/>
+                    </a:xfrm>
+                    <a:prstGeom prst="rect">
+                      <a:avLst/>
+                    </a:prstGeom>
+                    <a:noFill/>
+                    <a:ln>
+                      <a:noFill/>
+                    </a:ln>
+                  </pic:spPr>
+                </pic:pic>
+              </a:graphicData>
+            </a:graphic>
+          </wp:inline>
+        </w:drawing>
+      </w:r>
+      <w:r>
+        <w:t xml:space="preserve"> </w:t>
       </w:r>
     </w:p>
     <w:p>
       <w:pPr>
         <w:ind w:firstLine="0"/>
+        <w:jc w:val="center"/>
+      </w:pPr>
+      <w:r>
+        <w:t xml:space="preserve">Рисунок 3 – </w:t>
+      </w:r>
+      <w:r>
+        <w:t>Диаграмма</w:t>
+      </w:r>
+      <w:r>
+        <w:t xml:space="preserve"> классов представлений</w:t>
+      </w:r>
+    </w:p>
+    <w:p>
+      <w:pPr>
+        <w:spacing w:after="200" w:line="276" w:lineRule="auto"/>
+        <w:ind w:firstLine="0"/>
+        <w:jc w:val="left"/>
+      </w:pPr>
+    </w:p>
+    <w:p/>
+    <w:p/>
+    <w:p/>
+    <w:p/>
+    <w:p>
+      <w:pPr>
+        <w:pStyle w:val="Heading1"/>
+        <w:jc w:val="center"/>
+      </w:pPr>
+      <w:r>
+        <w:lastRenderedPageBreak/>
+        <w:t>Пользовательское о</w:t>
+      </w:r>
+      <w:r>
+        <w:t>писание программной системы трёхъязычного словаря</w:t>
+      </w:r>
+    </w:p>
+    <w:p>
+      <w:pPr>
+        <w:pStyle w:val="Heading2"/>
+        <w:ind w:firstLine="708"/>
+        <w:rPr>
+          <w:lang w:val="uk-UA"/>
+        </w:rPr>
+      </w:pPr>
+      <w:r>
+        <w:rPr>
+          <w:lang w:val="uk-UA"/>
+        </w:rPr>
+        <w:t>Общие сведения</w:t>
+      </w:r>
+    </w:p>
+    <w:p>
+      <w:r>
+        <w:t>Программная система трёхъязычного словаря Предназначена для создания, редактирования</w:t>
+      </w:r>
+      <w:r>
+        <w:t>, просмотра</w:t>
+      </w:r>
+      <w:r>
+        <w:t xml:space="preserve"> словарных статей </w:t>
+      </w:r>
+      <w:r>
+        <w:t xml:space="preserve">и их переводных эквивалентов </w:t>
+      </w:r>
+      <w:r>
+        <w:t xml:space="preserve">на трёх </w:t>
+      </w:r>
+      <w:r>
+        <w:t>языках.</w:t>
+      </w:r>
+    </w:p>
+    <w:p>
+      <w:r>
+        <w:t>Минимальные системные требования</w:t>
+      </w:r>
+      <w:r>
+        <w:t>:</w:t>
+      </w:r>
+    </w:p>
+    <w:p>
+      <w:pPr>
+        <w:numPr>
+          <w:ilvl w:val="0"/>
+          <w:numId w:val="2"/>
+        </w:numPr>
+        <w:ind w:left="0" w:firstLine="357"/>
+      </w:pPr>
+      <w:r>
+        <w:t>проце</w:t>
+      </w:r>
+      <w:r>
+        <w:t>с</w:t>
+      </w:r>
+      <w:r>
+        <w:t>сор 1000 МГц;</w:t>
+      </w:r>
+    </w:p>
+    <w:p>
+      <w:pPr>
+        <w:numPr>
+          <w:ilvl w:val="0"/>
+          <w:numId w:val="2"/>
+        </w:numPr>
+        <w:ind w:left="0" w:firstLine="357"/>
+      </w:pPr>
+      <w:r>
+        <w:t>оперативна</w:t>
+      </w:r>
+      <w:r>
+        <w:t>я</w:t>
+      </w:r>
+      <w:r>
+        <w:t xml:space="preserve"> память 512 Мб;</w:t>
+      </w:r>
+    </w:p>
+    <w:p>
+      <w:pPr>
+        <w:numPr>
+          <w:ilvl w:val="0"/>
+          <w:numId w:val="2"/>
+        </w:numPr>
+        <w:ind w:left="0" w:firstLine="357"/>
+      </w:pPr>
+      <w:r>
+        <w:t>не менее</w:t>
+      </w:r>
+      <w:r>
+        <w:t xml:space="preserve"> 100 Мб </w:t>
+      </w:r>
+      <w:r>
+        <w:t>свобо</w:t>
+      </w:r>
+      <w:r>
+        <w:t>дного места на жестком диске</w:t>
+      </w:r>
+      <w:r>
+        <w:t>;</w:t>
+      </w:r>
+    </w:p>
+    <w:p>
+      <w:pPr>
+        <w:numPr>
+          <w:ilvl w:val="0"/>
+          <w:numId w:val="2"/>
+        </w:numPr>
+        <w:ind w:left="0" w:firstLine="357"/>
+      </w:pPr>
+      <w:r>
+        <w:t>операц</w:t>
+      </w:r>
+      <w:r>
+        <w:t>ионная</w:t>
+      </w:r>
+      <w:r>
+        <w:t xml:space="preserve"> система не ниже Windows XP SP3</w:t>
+      </w:r>
+      <w:r>
+        <w:t>;</w:t>
+      </w:r>
+    </w:p>
+    <w:p>
+      <w:pPr>
+        <w:numPr>
+          <w:ilvl w:val="0"/>
+          <w:numId w:val="2"/>
+        </w:numPr>
+        <w:ind w:left="0" w:firstLine="357"/>
+      </w:pPr>
+      <w:r>
+        <w:t>.Net Framework 4 Client Profile;</w:t>
+      </w:r>
+    </w:p>
+    <w:p>
+      <w:pPr>
+        <w:pStyle w:val="Heading2"/>
+      </w:pPr>
+      <w:r>
+        <w:t>Интерфейс пользователя</w:t>
+      </w:r>
+    </w:p>
+    <w:p>
+      <w:r>
+        <w:t>Интерфейс пользователя представлен на рису</w:t>
+      </w:r>
+      <w:r>
+        <w:t xml:space="preserve">нке </w:t>
+      </w:r>
+      <w:r>
+        <w:t>4</w:t>
+      </w:r>
+      <w:r>
+        <w:t>.</w:t>
+      </w:r>
+    </w:p>
+    <w:p>
+      <w:pPr>
+        <w:ind w:firstLine="0"/>
+      </w:pPr>
+      <w:r>
+        <w:rPr>
+          <w:noProof/>
+          <w:lang w:eastAsia="ru-RU"/>
+        </w:rPr>
+        <w:drawing>
+          <wp:inline distT="0" distB="0" distL="0" distR="0">
+            <wp:extent cx="5940425" cy="3140764"/>
+            <wp:effectExtent l="0" t="0" r="0" b="0"/>
+            <wp:docPr id="4" name="Picture 4" descr="D:\AS\_Aspirantura\Projects\TrilingualDictionary\docs\UI.png"/>
+            <wp:cNvGraphicFramePr>
+              <a:graphicFrameLocks xmlns:a="http://schemas.openxmlformats.org/drawingml/2006/main" noChangeAspect="1"/>
+            </wp:cNvGraphicFramePr>
+            <a:graphic xmlns:a="http://schemas.openxmlformats.org/drawingml/2006/main">
+              <a:graphicData uri="http://schemas.openxmlformats.org/drawingml/2006/picture">
+                <pic:pic xmlns:pic="http://schemas.openxmlformats.org/drawingml/2006/picture">
+                  <pic:nvPicPr>
+                    <pic:cNvPr id="0" name="Picture 2" descr="D:\AS\_Aspirantura\Projects\TrilingualDictionary\docs\UI.png"/>
+                    <pic:cNvPicPr>
+                      <a:picLocks noChangeAspect="1" noChangeArrowheads="1"/>
+                    </pic:cNvPicPr>
+                  </pic:nvPicPr>
+                  <pic:blipFill>
+                    <a:blip r:embed="rId9">
+                      <a:extLst>
+                        <a:ext uri="{28A0092B-C50C-407E-A947-70E740481C1C}">
+                          <a14:useLocalDpi xmlns:a14="http://schemas.microsoft.com/office/drawing/2010/main" val="0"/>
+                        </a:ext>
+                      </a:extLst>
+                    </a:blip>
+                    <a:srcRect/>
+                    <a:stretch>
+                      <a:fillRect/>
+                    </a:stretch>
+                  </pic:blipFill>
+                  <pic:spPr bwMode="auto">
+                    <a:xfrm>
+                      <a:off x="0" y="0"/>
+                      <a:ext cx="5940425" cy="3140764"/>
+                    </a:xfrm>
+                    <a:prstGeom prst="rect">
+                      <a:avLst/>
+                    </a:prstGeom>
+                    <a:noFill/>
+                    <a:ln>
+                      <a:noFill/>
+                    </a:ln>
+                  </pic:spPr>
+                </pic:pic>
+              </a:graphicData>
+            </a:graphic>
+          </wp:inline>
+        </w:drawing>
+      </w:r>
+    </w:p>
+    <w:p>
+      <w:pPr>
+        <w:ind w:firstLine="0"/>
+        <w:jc w:val="center"/>
+      </w:pPr>
+      <w:r>
+        <w:t xml:space="preserve">Рисунок </w:t>
+      </w:r>
+      <w:r>
+        <w:t>4</w:t>
+      </w:r>
+      <w:r>
+        <w:t xml:space="preserve"> – Главное окно словаря</w:t>
+      </w:r>
+    </w:p>
+    <w:p>
+      <w:pPr>
+        <w:ind w:firstLine="0"/>
       </w:pPr>
     </w:p>
     <w:p>
@@ -1018,7 +1503,11 @@
         <w:t>#</w:t>
       </w:r>
       <w:r>
-        <w:t xml:space="preserve">» в словах обозначает ударение, поиск может осуществляться как с учетом ударений, так и без их учета. </w:t>
+        <w:t xml:space="preserve">» в словах обозначает ударение, поиск может </w:t>
+      </w:r>
+      <w:r>
+        <w:lastRenderedPageBreak/>
+        <w:t xml:space="preserve">осуществляться как с учетом ударений, так и без их учета. </w:t>
       </w:r>
       <w:r>
         <w:t>После нажатие кнопки «Найти» производится поиск термина в левой панели.</w:t>
@@ -1034,7 +1523,7 @@
     </w:p>
     <w:p>
       <w:pPr>
-        <w:pStyle w:val="3"/>
+        <w:pStyle w:val="Heading3"/>
       </w:pPr>
       <w:r>
         <w:t>Редактирование терминов</w:t>
@@ -1047,7 +1536,7 @@
     </w:p>
     <w:p>
       <w:pPr>
-        <w:pStyle w:val="4"/>
+        <w:pStyle w:val="Heading4"/>
       </w:pPr>
       <w:r>
         <w:t>Создание/изменение описания термина</w:t>
@@ -1092,16 +1581,7 @@
         <w:ind w:firstLine="708"/>
       </w:pPr>
       <w:r>
-        <w:lastRenderedPageBreak/>
-        <w:t xml:space="preserve">В поле «Тема» вводится условное обозначение отрасли термина </w:t>
-      </w:r>
-      <w:proofErr w:type="gramStart"/>
-      <w:r>
-        <w:t xml:space="preserve">( </w:t>
-      </w:r>
-      <w:proofErr w:type="gramEnd"/>
-      <w:r>
-        <w:t xml:space="preserve">например, мат., физ. и т.д.) </w:t>
+        <w:t xml:space="preserve">В поле «Тема» вводится условное обозначение отрасли термина ( например, мат., физ. и т.д.) </w:t>
       </w:r>
     </w:p>
     <w:p>
@@ -1112,96 +1592,38 @@
         <w:t>В поле «Семантика» вводится расширенное описание</w:t>
       </w:r>
       <w:r>
-        <w:t xml:space="preserve"> (</w:t>
-      </w:r>
-      <w:proofErr w:type="gramStart"/>
-      <w:r>
-        <w:t>например</w:t>
-      </w:r>
-      <w:proofErr w:type="gramEnd"/>
-      <w:r>
-        <w:t xml:space="preserve"> слово «акт» может иметь два значения «действие» и «документ»)</w:t>
-      </w:r>
-    </w:p>
-    <w:p>
-      <w:pPr>
-        <w:ind w:firstLine="708"/>
-      </w:pPr>
-      <w:r>
-        <w:t>В поле «Изменяемая часть» вводится либо слово целиком, если необходимо показать переход ударения или изменение фонем (</w:t>
-      </w:r>
-      <w:proofErr w:type="gramStart"/>
-      <w:r>
-        <w:t>например</w:t>
-      </w:r>
-      <w:proofErr w:type="gramEnd"/>
-      <w:r>
-        <w:t xml:space="preserve"> для слова «</w:t>
-      </w:r>
-      <w:proofErr w:type="spellStart"/>
-      <w:r>
-        <w:t>вiсь</w:t>
-      </w:r>
-      <w:proofErr w:type="spellEnd"/>
-      <w:r>
-        <w:t>» в этом поле будет «</w:t>
-      </w:r>
-      <w:proofErr w:type="spellStart"/>
-      <w:r>
-        <w:t>осi</w:t>
-      </w:r>
-      <w:proofErr w:type="spellEnd"/>
-      <w:r>
-        <w:t>»)</w:t>
+        <w:t xml:space="preserve"> (например слово «акт» может иметь два значения «действие» и «документ»)</w:t>
+      </w:r>
+    </w:p>
+    <w:p>
+      <w:pPr>
+        <w:ind w:firstLine="708"/>
+      </w:pPr>
+      <w:r>
+        <w:t>В поле «Изменяемая часть» вводится либо слово целиком, если необходимо показать переход ударения или изменение фонем (например для слова «вiсь» в этом поле будет «осi»)</w:t>
       </w:r>
       <w:r>
         <w:t>.</w:t>
       </w:r>
       <w:r>
-        <w:t xml:space="preserve"> Либо окончание (либо какая-либо другая изменяемая часть) слова (например для слова «дейтрон» в этом поле будет </w:t>
-      </w:r>
-      <w:proofErr w:type="gramStart"/>
-      <w:r>
-        <w:t>«-</w:t>
-      </w:r>
-      <w:proofErr w:type="gramEnd"/>
-      <w:r>
-        <w:t>на», а для слова «</w:t>
-      </w:r>
-      <w:proofErr w:type="spellStart"/>
+        <w:t xml:space="preserve"> Либо окончание (либо какая-либо другая изменяемая часть) слова (например для слова «дейтрон» в этом поле будет «-на», а для слова «</w:t>
+      </w:r>
       <w:r>
         <w:rPr>
           <w:lang w:val="uk-UA"/>
         </w:rPr>
         <w:t>нелінійність</w:t>
       </w:r>
-      <w:proofErr w:type="spellEnd"/>
-      <w:r>
-        <w:t>» - «-</w:t>
-      </w:r>
-      <w:proofErr w:type="spellStart"/>
-      <w:r>
-        <w:t>ностi</w:t>
-      </w:r>
-      <w:proofErr w:type="spellEnd"/>
-      <w:r>
-        <w:t>»).</w:t>
-      </w:r>
-    </w:p>
-    <w:p>
-      <w:pPr>
-        <w:ind w:firstLine="708"/>
-      </w:pPr>
-      <w:r>
-        <w:t xml:space="preserve">В поле «Тип изменяемой части» вводится тип изменяемой части ( </w:t>
-      </w:r>
-      <w:proofErr w:type="gramStart"/>
-      <w:r>
-        <w:t>например</w:t>
-      </w:r>
-      <w:proofErr w:type="gramEnd"/>
-      <w:r>
-        <w:t xml:space="preserve"> родит</w:t>
+      <w:r>
+        <w:t>» - «-ностi»).</w:t>
+      </w:r>
+    </w:p>
+    <w:p>
+      <w:pPr>
+        <w:ind w:firstLine="708"/>
+      </w:pPr>
+      <w:r>
+        <w:t>В поле «Тип изменяемой части» вводится тип изменяемой части ( например родит</w:t>
       </w:r>
       <w:r>
         <w:t>е</w:t>
@@ -1215,33 +1637,20 @@
         <w:ind w:firstLine="708"/>
       </w:pPr>
       <w:r>
-        <w:t xml:space="preserve">В поле «Часть речи» вводится часть речи, если это </w:t>
-      </w:r>
-      <w:proofErr w:type="gramStart"/>
-      <w:r>
-        <w:t>существенно/применимо</w:t>
-      </w:r>
-      <w:proofErr w:type="gramEnd"/>
-    </w:p>
-    <w:p>
-      <w:pPr>
-        <w:ind w:firstLine="708"/>
-      </w:pPr>
-      <w:r>
-        <w:t>В поле «</w:t>
-      </w:r>
-      <w:proofErr w:type="gramStart"/>
-      <w:r>
-        <w:t>см</w:t>
-      </w:r>
-      <w:proofErr w:type="gramEnd"/>
-      <w:r>
-        <w:t>. ещё» вводится отсылка к другому слову в статье.</w:t>
-      </w:r>
-    </w:p>
-    <w:p>
-      <w:pPr>
-        <w:pStyle w:val="4"/>
+        <w:t>В поле «Часть речи» вводится часть речи, если это существенно/применимо</w:t>
+      </w:r>
+    </w:p>
+    <w:p>
+      <w:pPr>
+        <w:ind w:firstLine="708"/>
+      </w:pPr>
+      <w:r>
+        <w:t>В поле «см. ещё» вводится отсылка к другому слову в статье.</w:t>
+      </w:r>
+    </w:p>
+    <w:p>
+      <w:pPr>
+        <w:pStyle w:val="Heading4"/>
       </w:pPr>
       <w:r>
         <w:t>Изменение описания существующего термина</w:t>
@@ -1283,6 +1692,7 @@
         <w:ind w:firstLine="708"/>
       </w:pPr>
       <w:r>
+        <w:lastRenderedPageBreak/>
         <w:t>«Изменить описание» - изменяет описание для выбранного языка, выбранного термина. Кнопка активна, если описание на выбранном языке уже существует.</w:t>
       </w:r>
     </w:p>
@@ -1296,7 +1706,7 @@
     </w:p>
     <w:p>
       <w:pPr>
-        <w:pStyle w:val="4"/>
+        <w:pStyle w:val="Heading4"/>
       </w:pPr>
       <w:r>
         <w:t>Добавление/удаление</w:t>
@@ -1342,7 +1752,7 @@
     </w:p>
     <w:p>
       <w:pPr>
-        <w:pStyle w:val="3"/>
+        <w:pStyle w:val="Heading3"/>
       </w:pPr>
       <w:r>
         <w:t>Описание терминов</w:t>
@@ -1350,52 +1760,50 @@
     </w:p>
     <w:p>
       <w:r>
-        <w:t xml:space="preserve">В левой панели необходимо выбрать термин, для которого надо получить описание. </w:t>
-      </w:r>
-      <w:r>
-        <w:t xml:space="preserve">В выпадающем меню «Выберите язык» необходимо выбрать язык, для которого </w:t>
-      </w:r>
-      <w:r>
-        <w:lastRenderedPageBreak/>
-        <w:t xml:space="preserve">необходимо увидеть описание. Описание на данном языке будет отображено в поле под выпадающим меню. Если </w:t>
-      </w:r>
-      <w:proofErr w:type="gramStart"/>
-      <w:r>
-        <w:t>отмечен</w:t>
-      </w:r>
-      <w:proofErr w:type="gramEnd"/>
+        <w:t>В левой панели необходимо выбрать термин, для которого надо получить описани</w:t>
+      </w:r>
+      <w:r>
+        <w:t>я</w:t>
+      </w:r>
+      <w:r>
+        <w:t xml:space="preserve">. </w:t>
+      </w:r>
+      <w:r>
+        <w:t xml:space="preserve">В </w:t>
+      </w:r>
+      <w:r>
+        <w:t>средней панели</w:t>
+      </w:r>
       <w:r>
         <w:t xml:space="preserve"> </w:t>
       </w:r>
-      <w:proofErr w:type="spellStart"/>
-      <w:r>
-        <w:t>чекбокс</w:t>
-      </w:r>
-      <w:proofErr w:type="spellEnd"/>
-      <w:r>
-        <w:t xml:space="preserve"> «Показывать на всех доступных языках», то будут от</w:t>
+      <w:r>
+        <w:t>будут от</w:t>
       </w:r>
       <w:r>
         <w:t>о</w:t>
       </w:r>
       <w:r>
-        <w:t>бражены описания на всех доступных языках. Каждое описание с новой строки.</w:t>
-      </w:r>
-    </w:p>
-    <w:p>
-      <w:pPr>
-        <w:pStyle w:val="10"/>
-      </w:pPr>
-      <w:r>
-        <w:t xml:space="preserve">Особенности </w:t>
-      </w:r>
-      <w:proofErr w:type="spellStart"/>
-      <w:r>
-        <w:t>парсинга</w:t>
-      </w:r>
-      <w:proofErr w:type="spellEnd"/>
-      <w:r>
-        <w:t xml:space="preserve"> отсканированного и распознанного текста</w:t>
+        <w:t>бражены описания</w:t>
+      </w:r>
+      <w:r>
+        <w:t xml:space="preserve"> термина на всех доступных языках</w:t>
+      </w:r>
+      <w:r>
+        <w:t xml:space="preserve"> в виде древообразной структуры, сгруппированной по языкам.</w:t>
+      </w:r>
+      <w:r>
+        <w:t xml:space="preserve"> Поле «Изменить термин» будет заполнено в зависимости от выбранного описания в средней панели.</w:t>
+      </w:r>
+      <w:bookmarkStart w:id="0" w:name="_GoBack"/>
+      <w:bookmarkEnd w:id="0"/>
+    </w:p>
+    <w:p>
+      <w:pPr>
+        <w:pStyle w:val="Heading1"/>
+      </w:pPr>
+      <w:r>
+        <w:t>Особенности парсинга отсканированного и распознанного текста</w:t>
       </w:r>
     </w:p>
     <w:p>
@@ -1437,24 +1845,17 @@
       <w:r>
         <w:t xml:space="preserve">Все термины из документов в </w:t>
       </w:r>
-      <w:proofErr w:type="gramStart"/>
       <w:r>
         <w:rPr>
           <w:lang w:val="en-US"/>
         </w:rPr>
         <w:t>MSWord</w:t>
       </w:r>
-      <w:proofErr w:type="gramEnd"/>
-      <w:r>
-        <w:t xml:space="preserve">формате были преобразованы в текстовый </w:t>
-      </w:r>
-      <w:proofErr w:type="spellStart"/>
-      <w:r>
-        <w:t>юникодный</w:t>
-      </w:r>
-      <w:proofErr w:type="spellEnd"/>
-      <w:r>
-        <w:t xml:space="preserve"> формат. Это стало возможным</w:t>
+      <w:r>
+        <w:t xml:space="preserve"> </w:t>
+      </w:r>
+      <w:r>
+        <w:t>формате были преобразованы в текстовый юникодный формат. Это стало возможным</w:t>
       </w:r>
       <w:r>
         <w:t>,</w:t>
@@ -1483,15 +1884,7 @@
         <w:t>с</w:t>
       </w:r>
       <w:r>
-        <w:t xml:space="preserve">ь исправить простой заменой. Ударные буквы после </w:t>
-      </w:r>
-      <w:proofErr w:type="spellStart"/>
-      <w:r>
-        <w:t>парсинга</w:t>
-      </w:r>
-      <w:proofErr w:type="spellEnd"/>
-      <w:r>
-        <w:t xml:space="preserve"> помечаются символом «</w:t>
+        <w:t>ь исправить простой заменой. Ударные буквы после парсинга помечаются символом «</w:t>
       </w:r>
       <w:r>
         <w:t>#</w:t>
@@ -1505,6 +1898,7 @@
         <w:ind w:firstLine="708"/>
       </w:pPr>
       <w:r>
+        <w:lastRenderedPageBreak/>
         <w:t>Аналогичным образом были выявлены неправильные скобки. В общем случае регулярные выражения неприменимы для определения скобок, но в данном конкретном случае это подошло, поскольку отсутствовали более-менее сложные вложенные структуры скобок.</w:t>
       </w:r>
     </w:p>
@@ -1521,15 +1915,7 @@
         <w:ind w:firstLine="708"/>
       </w:pPr>
       <w:r>
-        <w:t xml:space="preserve">При дальнейшем </w:t>
-      </w:r>
-      <w:proofErr w:type="spellStart"/>
-      <w:r>
-        <w:t>парсинге</w:t>
-      </w:r>
-      <w:proofErr w:type="spellEnd"/>
-      <w:r>
-        <w:t xml:space="preserve"> были выбраны отрасль, </w:t>
+        <w:t xml:space="preserve">При дальнейшем парсинге были выбраны отрасль, </w:t>
       </w:r>
       <w:r>
         <w:t>семантика (</w:t>
@@ -1546,8 +1932,6 @@
       <w:r>
         <w:t>.</w:t>
       </w:r>
-      <w:bookmarkStart w:id="0" w:name="_GoBack"/>
-      <w:bookmarkEnd w:id="0"/>
     </w:p>
     <w:p>
       <w:pPr>
@@ -1565,7 +1949,7 @@
 </file>
 
 <file path=word/numbering.xml><?xml version="1.0" encoding="utf-8"?>
-<w:numbering xmlns:ve="http://schemas.openxmlformats.org/markup-compatibility/2006" xmlns:o="urn:schemas-microsoft-com:office:office" xmlns:r="http://schemas.openxmlformats.org/officeDocument/2006/relationships" xmlns:m="http://schemas.openxmlformats.org/officeDocument/2006/math" xmlns:v="urn:schemas-microsoft-com:vml" xmlns:wp="http://schemas.openxmlformats.org/drawingml/2006/wordprocessingDrawing" xmlns:w10="urn:schemas-microsoft-com:office:word" xmlns:w="http://schemas.openxmlformats.org/wordprocessingml/2006/main" xmlns:wne="http://schemas.microsoft.com/office/word/2006/wordml">
+<w:numbering xmlns:wpc="http://schemas.microsoft.com/office/word/2010/wordprocessingCanvas" xmlns:mc="http://schemas.openxmlformats.org/markup-compatibility/2006" xmlns:o="urn:schemas-microsoft-com:office:office" xmlns:r="http://schemas.openxmlformats.org/officeDocument/2006/relationships" xmlns:m="http://schemas.openxmlformats.org/officeDocument/2006/math" xmlns:v="urn:schemas-microsoft-com:vml" xmlns:wp14="http://schemas.microsoft.com/office/word/2010/wordprocessingDrawing" xmlns:wp="http://schemas.openxmlformats.org/drawingml/2006/wordprocessingDrawing" xmlns:w10="urn:schemas-microsoft-com:office:word" xmlns:w="http://schemas.openxmlformats.org/wordprocessingml/2006/main" xmlns:w14="http://schemas.microsoft.com/office/word/2010/wordml" xmlns:wpg="http://schemas.microsoft.com/office/word/2010/wordprocessingGroup" xmlns:wpi="http://schemas.microsoft.com/office/word/2010/wordprocessingInk" xmlns:wne="http://schemas.microsoft.com/office/word/2006/wordml" xmlns:wps="http://schemas.microsoft.com/office/word/2010/wordprocessingShape" mc:Ignorable="w14 wp14">
   <w:abstractNum w:abstractNumId="0">
     <w:nsid w:val="142C0E51"/>
     <w:multiLevelType w:val="hybridMultilevel"/>
@@ -1847,7 +2231,7 @@
 </file>
 
 <file path=word/styles.xml><?xml version="1.0" encoding="utf-8"?>
-<w:styles xmlns:r="http://schemas.openxmlformats.org/officeDocument/2006/relationships" xmlns:w="http://schemas.openxmlformats.org/wordprocessingml/2006/main">
+<w:styles xmlns:mc="http://schemas.openxmlformats.org/markup-compatibility/2006" xmlns:r="http://schemas.openxmlformats.org/officeDocument/2006/relationships" xmlns:w="http://schemas.openxmlformats.org/wordprocessingml/2006/main" xmlns:w14="http://schemas.microsoft.com/office/word/2010/wordml" mc:Ignorable="w14">
   <w:docDefaults>
     <w:rPrDefault>
       <w:rPr>
@@ -2002,7 +2386,7 @@
     <w:lsdException w:name="Bibliography" w:uiPriority="37"/>
     <w:lsdException w:name="TOC Heading" w:uiPriority="39" w:qFormat="1"/>
   </w:latentStyles>
-  <w:style w:type="paragraph" w:default="1" w:styleId="a">
+  <w:style w:type="paragraph" w:default="1" w:styleId="Normal">
     <w:name w:val="Normal"/>
     <w:qFormat/>
     <w:rsid w:val="00B9671C"/>
@@ -2016,11 +2400,11 @@
       <w:sz w:val="24"/>
     </w:rPr>
   </w:style>
-  <w:style w:type="paragraph" w:styleId="10">
+  <w:style w:type="paragraph" w:styleId="Heading1">
     <w:name w:val="heading 1"/>
-    <w:basedOn w:val="a"/>
-    <w:next w:val="a"/>
-    <w:link w:val="11"/>
+    <w:basedOn w:val="Normal"/>
+    <w:next w:val="Normal"/>
+    <w:link w:val="Heading1Char"/>
     <w:uiPriority w:val="9"/>
     <w:qFormat/>
     <w:rsid w:val="00DC1002"/>
@@ -2039,11 +2423,11 @@
       <w:szCs w:val="28"/>
     </w:rPr>
   </w:style>
-  <w:style w:type="paragraph" w:styleId="2">
+  <w:style w:type="paragraph" w:styleId="Heading2">
     <w:name w:val="heading 2"/>
-    <w:basedOn w:val="a"/>
-    <w:next w:val="a"/>
-    <w:link w:val="20"/>
+    <w:basedOn w:val="Normal"/>
+    <w:next w:val="Normal"/>
+    <w:link w:val="Heading2Char"/>
     <w:uiPriority w:val="9"/>
     <w:unhideWhenUsed/>
     <w:qFormat/>
@@ -2063,11 +2447,11 @@
       <w:szCs w:val="26"/>
     </w:rPr>
   </w:style>
-  <w:style w:type="paragraph" w:styleId="3">
+  <w:style w:type="paragraph" w:styleId="Heading3">
     <w:name w:val="heading 3"/>
-    <w:basedOn w:val="a"/>
-    <w:next w:val="a"/>
-    <w:link w:val="30"/>
+    <w:basedOn w:val="Normal"/>
+    <w:next w:val="Normal"/>
+    <w:link w:val="Heading3Char"/>
     <w:uiPriority w:val="9"/>
     <w:unhideWhenUsed/>
     <w:qFormat/>
@@ -2085,11 +2469,11 @@
       <w:color w:val="4F81BD" w:themeColor="accent1"/>
     </w:rPr>
   </w:style>
-  <w:style w:type="paragraph" w:styleId="4">
+  <w:style w:type="paragraph" w:styleId="Heading4">
     <w:name w:val="heading 4"/>
-    <w:basedOn w:val="a"/>
-    <w:next w:val="a"/>
-    <w:link w:val="40"/>
+    <w:basedOn w:val="Normal"/>
+    <w:next w:val="Normal"/>
+    <w:link w:val="Heading4Char"/>
     <w:uiPriority w:val="9"/>
     <w:unhideWhenUsed/>
     <w:qFormat/>
@@ -2109,17 +2493,17 @@
       <w:color w:val="4F81BD" w:themeColor="accent1"/>
     </w:rPr>
   </w:style>
-  <w:style w:type="character" w:default="1" w:styleId="a0">
+  <w:style w:type="character" w:default="1" w:styleId="DefaultParagraphFont">
     <w:name w:val="Default Paragraph Font"/>
     <w:uiPriority w:val="1"/>
+    <w:semiHidden/>
     <w:unhideWhenUsed/>
   </w:style>
-  <w:style w:type="table" w:default="1" w:styleId="a1">
+  <w:style w:type="table" w:default="1" w:styleId="TableNormal">
     <w:name w:val="Normal Table"/>
     <w:uiPriority w:val="99"/>
     <w:semiHidden/>
     <w:unhideWhenUsed/>
-    <w:qFormat/>
     <w:tblPr>
       <w:tblInd w:w="0" w:type="dxa"/>
       <w:tblCellMar>
@@ -2130,7 +2514,7 @@
       </w:tblCellMar>
     </w:tblPr>
   </w:style>
-  <w:style w:type="numbering" w:default="1" w:styleId="a2">
+  <w:style w:type="numbering" w:default="1" w:styleId="NoList">
     <w:name w:val="No List"/>
     <w:uiPriority w:val="99"/>
     <w:semiHidden/>
@@ -2145,10 +2529,10 @@
       </w:numPr>
     </w:pPr>
   </w:style>
-  <w:style w:type="character" w:customStyle="1" w:styleId="20">
-    <w:name w:val="Заголовок 2 Знак"/>
-    <w:basedOn w:val="a0"/>
-    <w:link w:val="2"/>
+  <w:style w:type="character" w:customStyle="1" w:styleId="Heading2Char">
+    <w:name w:val="Heading 2 Char"/>
+    <w:basedOn w:val="DefaultParagraphFont"/>
+    <w:link w:val="Heading2"/>
     <w:uiPriority w:val="9"/>
     <w:rsid w:val="00DC1002"/>
     <w:rPr>
@@ -2160,10 +2544,10 @@
       <w:szCs w:val="26"/>
     </w:rPr>
   </w:style>
-  <w:style w:type="character" w:customStyle="1" w:styleId="11">
-    <w:name w:val="Заголовок 1 Знак"/>
-    <w:basedOn w:val="a0"/>
-    <w:link w:val="10"/>
+  <w:style w:type="character" w:customStyle="1" w:styleId="Heading1Char">
+    <w:name w:val="Heading 1 Char"/>
+    <w:basedOn w:val="DefaultParagraphFont"/>
+    <w:link w:val="Heading1"/>
     <w:uiPriority w:val="9"/>
     <w:rsid w:val="00DC1002"/>
     <w:rPr>
@@ -2175,10 +2559,10 @@
       <w:szCs w:val="28"/>
     </w:rPr>
   </w:style>
-  <w:style w:type="paragraph" w:styleId="a3">
+  <w:style w:type="paragraph" w:styleId="BalloonText">
     <w:name w:val="Balloon Text"/>
-    <w:basedOn w:val="a"/>
-    <w:link w:val="a4"/>
+    <w:basedOn w:val="Normal"/>
+    <w:link w:val="BalloonTextChar"/>
     <w:uiPriority w:val="99"/>
     <w:semiHidden/>
     <w:unhideWhenUsed/>
@@ -2192,10 +2576,10 @@
       <w:szCs w:val="16"/>
     </w:rPr>
   </w:style>
-  <w:style w:type="character" w:customStyle="1" w:styleId="a4">
-    <w:name w:val="Текст выноски Знак"/>
-    <w:basedOn w:val="a0"/>
-    <w:link w:val="a3"/>
+  <w:style w:type="character" w:customStyle="1" w:styleId="BalloonTextChar">
+    <w:name w:val="Balloon Text Char"/>
+    <w:basedOn w:val="DefaultParagraphFont"/>
+    <w:link w:val="BalloonText"/>
     <w:uiPriority w:val="99"/>
     <w:semiHidden/>
     <w:rsid w:val="00733374"/>
@@ -2205,10 +2589,10 @@
       <w:szCs w:val="16"/>
     </w:rPr>
   </w:style>
-  <w:style w:type="character" w:customStyle="1" w:styleId="30">
-    <w:name w:val="Заголовок 3 Знак"/>
-    <w:basedOn w:val="a0"/>
-    <w:link w:val="3"/>
+  <w:style w:type="character" w:customStyle="1" w:styleId="Heading3Char">
+    <w:name w:val="Heading 3 Char"/>
+    <w:basedOn w:val="DefaultParagraphFont"/>
+    <w:link w:val="Heading3"/>
     <w:uiPriority w:val="9"/>
     <w:rsid w:val="00B9671C"/>
     <w:rPr>
@@ -2219,10 +2603,10 @@
       <w:sz w:val="24"/>
     </w:rPr>
   </w:style>
-  <w:style w:type="character" w:customStyle="1" w:styleId="40">
-    <w:name w:val="Заголовок 4 Знак"/>
-    <w:basedOn w:val="a0"/>
-    <w:link w:val="4"/>
+  <w:style w:type="character" w:customStyle="1" w:styleId="Heading4Char">
+    <w:name w:val="Heading 4 Char"/>
+    <w:basedOn w:val="DefaultParagraphFont"/>
+    <w:link w:val="Heading4"/>
     <w:uiPriority w:val="9"/>
     <w:rsid w:val="00647E06"/>
     <w:rPr>
@@ -2235,9 +2619,9 @@
       <w:sz w:val="24"/>
     </w:rPr>
   </w:style>
-  <w:style w:type="character" w:styleId="a5">
+  <w:style w:type="character" w:styleId="Strong">
     <w:name w:val="Strong"/>
-    <w:basedOn w:val="a0"/>
+    <w:basedOn w:val="DefaultParagraphFont"/>
     <w:uiPriority w:val="22"/>
     <w:qFormat/>
     <w:rsid w:val="00E37FA8"/>
@@ -2435,6 +2819,14 @@
     <w:uiPriority w:val="99"/>
     <w:semiHidden/>
     <w:unhideWhenUsed/>
+  </w:style>
+  <w:style w:type="numbering" w:customStyle="1" w:styleId="1">
+    <w:name w:val="1"/>
+    <w:pPr>
+      <w:numPr>
+        <w:numId w:val="1"/>
+      </w:numPr>
+    </w:pPr>
   </w:style>
 </w:styles>
 </file>

</xml_diff>